<commit_message>
Update on presentation notes
</commit_message>
<xml_diff>
--- a/Documentation/Misc Notes/Jake Mulholland/Methodology presentation notes.docx
+++ b/Documentation/Misc Notes/Jake Mulholland/Methodology presentation notes.docx
@@ -3,6 +3,115 @@
 <w:document xmlns:wpc="http://schemas.microsoft.com/office/word/2010/wordprocessingCanvas" xmlns:mc="http://schemas.openxmlformats.org/markup-compatibility/2006" xmlns:o="urn:schemas-microsoft-com:office:office" xmlns:r="http://schemas.openxmlformats.org/officeDocument/2006/relationships" xmlns:m="http://schemas.openxmlformats.org/officeDocument/2006/math" xmlns:v="urn:schemas-microsoft-com:vml" xmlns:wp14="http://schemas.microsoft.com/office/word/2010/wordprocessingDrawing" xmlns:wp="http://schemas.openxmlformats.org/drawingml/2006/wordprocessingDrawing" xmlns:w10="urn:schemas-microsoft-com:office:word" xmlns:w="http://schemas.openxmlformats.org/wordprocessingml/2006/main" xmlns:w14="http://schemas.microsoft.com/office/word/2010/wordml" xmlns:wpg="http://schemas.microsoft.com/office/word/2010/wordprocessingGroup" xmlns:wpi="http://schemas.microsoft.com/office/word/2010/wordprocessingInk" xmlns:wne="http://schemas.microsoft.com/office/word/2006/wordml" xmlns:wps="http://schemas.microsoft.com/office/word/2010/wordprocessingShape" mc:Ignorable="w14 wp14">
   <w:body>
     <w:p>
+      <w:pPr>
+        <w:rPr>
+          <w:b/>
+        </w:rPr>
+      </w:pPr>
+      <w:r>
+        <w:rPr>
+          <w:b/>
+        </w:rPr>
+        <w:t xml:space="preserve">What is a </w:t>
+      </w:r>
+      <w:proofErr w:type="gramStart"/>
+      <w:r>
+        <w:rPr>
+          <w:b/>
+        </w:rPr>
+        <w:t>methodology:</w:t>
+      </w:r>
+      <w:proofErr w:type="gramEnd"/>
+    </w:p>
+    <w:p>
+      <w:pPr>
+        <w:ind w:firstLine="720"/>
+        <w:rPr>
+          <w:b/>
+        </w:rPr>
+      </w:pPr>
+      <w:r>
+        <w:rPr>
+          <w:b/>
+        </w:rPr>
+        <w:t xml:space="preserve"> </w:t>
+      </w:r>
+      <w:proofErr w:type="gramStart"/>
+      <w:r>
+        <w:rPr>
+          <w:rFonts w:ascii="Arial" w:hAnsi="Arial" w:cs="Arial"/>
+          <w:color w:val="222222"/>
+          <w:shd w:val="clear" w:color="auto" w:fill="FFFFFF"/>
+        </w:rPr>
+        <w:t>a</w:t>
+      </w:r>
+      <w:proofErr w:type="gramEnd"/>
+      <w:r>
+        <w:rPr>
+          <w:rFonts w:ascii="Arial" w:hAnsi="Arial" w:cs="Arial"/>
+          <w:color w:val="222222"/>
+          <w:shd w:val="clear" w:color="auto" w:fill="FFFFFF"/>
+        </w:rPr>
+        <w:t xml:space="preserve"> system of methods used in a particular area of study or activity.</w:t>
+      </w:r>
+      <w:r>
+        <w:rPr>
+          <w:b/>
+        </w:rPr>
+        <w:t xml:space="preserve"> </w:t>
+      </w:r>
+    </w:p>
+    <w:p>
+      <w:r>
+        <w:rPr>
+          <w:b/>
+        </w:rPr>
+        <w:t xml:space="preserve">Why are we comparing these two </w:t>
+      </w:r>
+      <w:proofErr w:type="gramStart"/>
+      <w:r>
+        <w:rPr>
+          <w:b/>
+        </w:rPr>
+        <w:t>methodologies</w:t>
+      </w:r>
+      <w:r>
+        <w:rPr>
+          <w:b/>
+        </w:rPr>
+        <w:t>:</w:t>
+      </w:r>
+      <w:proofErr w:type="gramEnd"/>
+      <w:r>
+        <w:rPr>
+          <w:b/>
+        </w:rPr>
+        <w:t xml:space="preserve"> </w:t>
+      </w:r>
+    </w:p>
+    <w:p>
+      <w:r>
+        <w:tab/>
+        <w:t>-We considered both of these as approaches for our own project</w:t>
+      </w:r>
+    </w:p>
+    <w:p>
+      <w:pPr>
+        <w:ind w:left="720"/>
+      </w:pPr>
+      <w:r>
+        <w:t>-They are relevant to software development and are both possible approaches that could be taken</w:t>
+      </w:r>
+    </w:p>
+    <w:p>
+      <w:pPr>
+        <w:ind w:left="720"/>
+      </w:pPr>
+      <w:r>
+        <w:t>-They are both distinct in their approach to planning and development</w:t>
+      </w:r>
+    </w:p>
+    <w:p>
       <w:r>
         <w:rPr>
           <w:b/>
@@ -21,6 +130,7 @@
           <w:shd w:val="clear" w:color="auto" w:fill="FFFFFF"/>
         </w:rPr>
       </w:pPr>
+      <w:proofErr w:type="gramStart"/>
       <w:r>
         <w:t xml:space="preserve">Goes through 8 stages </w:t>
       </w:r>
@@ -37,7 +147,16 @@
           <w:rFonts w:cs="Arial"/>
           <w:shd w:val="clear" w:color="auto" w:fill="FFFFFF"/>
         </w:rPr>
-        <w:t>. Once a previous stage has been completed, the developers move onto the next</w:t>
+        <w:t>.</w:t>
+      </w:r>
+      <w:proofErr w:type="gramEnd"/>
+      <w:r>
+        <w:rPr>
+          <w:rStyle w:val="apple-converted-space"/>
+          <w:rFonts w:cs="Arial"/>
+          <w:shd w:val="clear" w:color="auto" w:fill="FFFFFF"/>
+        </w:rPr>
+        <w:t xml:space="preserve"> Once a previous stage has been completed, the developers move onto the next</w:t>
       </w:r>
     </w:p>
     <w:p>
@@ -198,7 +317,25 @@
           <w:rFonts w:cs="Arial"/>
           <w:shd w:val="clear" w:color="auto" w:fill="FFFFFF"/>
         </w:rPr>
-        <w:t>-Once a step has been completed, devs cannot go back to the previous step to make changes</w:t>
+        <w:t xml:space="preserve">-Once a step has been completed, </w:t>
+      </w:r>
+      <w:proofErr w:type="spellStart"/>
+      <w:r>
+        <w:rPr>
+          <w:rStyle w:val="apple-converted-space"/>
+          <w:rFonts w:cs="Arial"/>
+          <w:shd w:val="clear" w:color="auto" w:fill="FFFFFF"/>
+        </w:rPr>
+        <w:t>devs</w:t>
+      </w:r>
+      <w:proofErr w:type="spellEnd"/>
+      <w:r>
+        <w:rPr>
+          <w:rStyle w:val="apple-converted-space"/>
+          <w:rFonts w:cs="Arial"/>
+          <w:shd w:val="clear" w:color="auto" w:fill="FFFFFF"/>
+        </w:rPr>
+        <w:t xml:space="preserve"> cannot go back to the previous step to make changes</w:t>
       </w:r>
     </w:p>
     <w:p>
@@ -288,6 +425,7 @@
           <w:rFonts w:cs="Arial"/>
           <w:shd w:val="clear" w:color="auto" w:fill="FFFFFF"/>
         </w:rPr>
+        <w:lastRenderedPageBreak/>
         <w:tab/>
       </w:r>
       <w:r>
@@ -406,498 +544,1168 @@
           <w:b/>
           <w:shd w:val="clear" w:color="auto" w:fill="FFFFFF"/>
         </w:rPr>
+        <w:t>Possible brief intro:</w:t>
+      </w:r>
+    </w:p>
+    <w:p>
+      <w:pPr>
+        <w:rPr>
+          <w:rStyle w:val="apple-converted-space"/>
+          <w:rFonts w:cs="Arial"/>
+          <w:shd w:val="clear" w:color="auto" w:fill="FFFFFF"/>
+        </w:rPr>
+      </w:pPr>
+      <w:r>
+        <w:rPr>
+          <w:rStyle w:val="apple-converted-space"/>
+          <w:rFonts w:cs="Arial"/>
+          <w:b/>
+          <w:shd w:val="clear" w:color="auto" w:fill="FFFFFF"/>
+        </w:rPr>
+        <w:tab/>
+      </w:r>
+      <w:r>
+        <w:rPr>
+          <w:rStyle w:val="apple-converted-space"/>
+          <w:rFonts w:cs="Arial"/>
+          <w:shd w:val="clear" w:color="auto" w:fill="FFFFFF"/>
+        </w:rPr>
+        <w:t>Not sure what to write here yet</w:t>
+      </w:r>
+    </w:p>
+    <w:p>
+      <w:pPr>
+        <w:rPr>
+          <w:rStyle w:val="apple-converted-space"/>
+          <w:rFonts w:cs="Arial"/>
+          <w:shd w:val="clear" w:color="auto" w:fill="FFFFFF"/>
+        </w:rPr>
+      </w:pPr>
+      <w:r>
+        <w:rPr>
+          <w:rStyle w:val="apple-converted-space"/>
+          <w:rFonts w:cs="Arial"/>
+          <w:b/>
+          <w:shd w:val="clear" w:color="auto" w:fill="FFFFFF"/>
+        </w:rPr>
+        <w:t>Agile</w:t>
+      </w:r>
+      <w:r>
+        <w:rPr>
+          <w:rStyle w:val="apple-converted-space"/>
+          <w:rFonts w:cs="Arial"/>
+          <w:shd w:val="clear" w:color="auto" w:fill="FFFFFF"/>
+        </w:rPr>
+        <w:t xml:space="preserve"> was created in response to the apparent disadvantages of waterfall. This follows an incremental approach as opposed to a sequential one</w:t>
+      </w:r>
+    </w:p>
+    <w:p>
+      <w:pPr>
+        <w:rPr>
+          <w:rStyle w:val="apple-converted-space"/>
+          <w:rFonts w:cs="Arial"/>
+          <w:shd w:val="clear" w:color="auto" w:fill="FFFFFF"/>
+        </w:rPr>
+      </w:pPr>
+      <w:r>
+        <w:rPr>
+          <w:rStyle w:val="apple-converted-space"/>
+          <w:rFonts w:cs="Arial"/>
+          <w:shd w:val="clear" w:color="auto" w:fill="FFFFFF"/>
+        </w:rPr>
+        <w:t>The developers start with a simplistic design approach and begin work on small modules. Work on said modules is done in weekly or monthly sprints. At the end of each sprint project priorities are evaluated and test are run. These allow for bugs to be discovered or customer feedback to be incorporated before the next sprint is run</w:t>
+      </w:r>
+    </w:p>
+    <w:p>
+      <w:pPr>
+        <w:rPr>
+          <w:rStyle w:val="apple-converted-space"/>
+          <w:rFonts w:cs="Arial"/>
+          <w:shd w:val="clear" w:color="auto" w:fill="FFFFFF"/>
+        </w:rPr>
+      </w:pPr>
+      <w:r>
+        <w:rPr>
+          <w:rStyle w:val="apple-converted-space"/>
+          <w:rFonts w:cs="Arial"/>
+          <w:shd w:val="clear" w:color="auto" w:fill="FFFFFF"/>
+        </w:rPr>
+        <w:t>The process is with its lack of proper planning is often criticized for its collaborative nature that focuses on principals rather than process</w:t>
+      </w:r>
+    </w:p>
+    <w:p>
+      <w:pPr>
+        <w:rPr>
+          <w:rStyle w:val="apple-converted-space"/>
+          <w:rFonts w:cs="Arial"/>
+          <w:b/>
+          <w:shd w:val="clear" w:color="auto" w:fill="FFFFFF"/>
+        </w:rPr>
+      </w:pPr>
+      <w:r>
+        <w:rPr>
+          <w:rStyle w:val="apple-converted-space"/>
+          <w:rFonts w:cs="Arial"/>
+          <w:shd w:val="clear" w:color="auto" w:fill="FFFFFF"/>
+        </w:rPr>
+        <w:tab/>
+      </w:r>
+      <w:r>
+        <w:rPr>
+          <w:rStyle w:val="apple-converted-space"/>
+          <w:rFonts w:cs="Arial"/>
+          <w:b/>
+          <w:shd w:val="clear" w:color="auto" w:fill="FFFFFF"/>
+        </w:rPr>
+        <w:t>Advantages:</w:t>
+      </w:r>
+    </w:p>
+    <w:p>
+      <w:pPr>
+        <w:ind w:left="1440"/>
+        <w:rPr>
+          <w:rFonts w:cs="Arial"/>
+          <w:shd w:val="clear" w:color="auto" w:fill="FFFFFF"/>
+        </w:rPr>
+      </w:pPr>
+      <w:r>
+        <w:rPr>
+          <w:rStyle w:val="apple-converted-space"/>
+          <w:rFonts w:cs="Arial"/>
+          <w:shd w:val="clear" w:color="auto" w:fill="FFFFFF"/>
+        </w:rPr>
+        <w:t>-</w:t>
+      </w:r>
+      <w:r>
+        <w:rPr>
+          <w:rFonts w:cs="Arial"/>
+          <w:shd w:val="clear" w:color="auto" w:fill="FFFFFF"/>
+        </w:rPr>
+        <w:t>Allows for changed to be made after initial planning. Rewriting code as the client makes changes to their initial requirements are expected</w:t>
+      </w:r>
+    </w:p>
+    <w:p>
+      <w:pPr>
+        <w:ind w:left="1440"/>
+        <w:rPr>
+          <w:rFonts w:cs="Arial"/>
+          <w:shd w:val="clear" w:color="auto" w:fill="FFFFFF"/>
+        </w:rPr>
+      </w:pPr>
+      <w:r>
+        <w:rPr>
+          <w:rFonts w:cs="Arial"/>
+          <w:shd w:val="clear" w:color="auto" w:fill="FFFFFF"/>
+        </w:rPr>
+        <w:t xml:space="preserve">-Because this allows for changes mid-development you can make changes to the </w:t>
+      </w:r>
+      <w:r>
+        <w:rPr>
+          <w:rFonts w:cs="Arial"/>
+          <w:shd w:val="clear" w:color="auto" w:fill="FFFFFF"/>
+        </w:rPr>
+        <w:t>program which keeps</w:t>
+      </w:r>
+      <w:r>
+        <w:rPr>
+          <w:rFonts w:cs="Arial"/>
+          <w:shd w:val="clear" w:color="auto" w:fill="FFFFFF"/>
+        </w:rPr>
+        <w:t xml:space="preserve"> you up to date with the latest industry </w:t>
+      </w:r>
+      <w:r>
+        <w:rPr>
+          <w:rFonts w:cs="Arial"/>
+          <w:shd w:val="clear" w:color="auto" w:fill="FFFFFF"/>
+        </w:rPr>
+        <w:t>standards</w:t>
+      </w:r>
+    </w:p>
+    <w:p>
+      <w:pPr>
+        <w:ind w:left="1440"/>
+        <w:rPr>
+          <w:rFonts w:cs="Arial"/>
+          <w:shd w:val="clear" w:color="auto" w:fill="FFFFFF"/>
+        </w:rPr>
+      </w:pPr>
+      <w:r>
+        <w:rPr>
+          <w:rFonts w:cs="Arial"/>
+          <w:shd w:val="clear" w:color="auto" w:fill="FFFFFF"/>
+        </w:rPr>
+        <w:t xml:space="preserve">-Because </w:t>
+      </w:r>
+      <w:r>
+        <w:rPr>
+          <w:rFonts w:cs="Arial"/>
+          <w:shd w:val="clear" w:color="auto" w:fill="FFFFFF"/>
+        </w:rPr>
+        <w:t>clients provide</w:t>
+      </w:r>
+      <w:r>
+        <w:rPr>
+          <w:rFonts w:cs="Arial"/>
+          <w:shd w:val="clear" w:color="auto" w:fill="FFFFFF"/>
+        </w:rPr>
+        <w:t xml:space="preserve"> feedback of the end of each sprint, they are fully able to see the project </w:t>
+      </w:r>
+      <w:r>
+        <w:rPr>
+          <w:rFonts w:cs="Arial"/>
+          <w:shd w:val="clear" w:color="auto" w:fill="FFFFFF"/>
+        </w:rPr>
+        <w:t>as it develops before them and make changes as they see fit. Client will end up getting the product they desire.</w:t>
+      </w:r>
+    </w:p>
+    <w:p>
+      <w:pPr>
+        <w:ind w:left="1440"/>
+        <w:rPr>
+          <w:rFonts w:cs="Arial"/>
+          <w:shd w:val="clear" w:color="auto" w:fill="FFFFFF"/>
+        </w:rPr>
+      </w:pPr>
+      <w:r>
+        <w:rPr>
+          <w:rFonts w:cs="Arial"/>
+          <w:shd w:val="clear" w:color="auto" w:fill="FFFFFF"/>
+        </w:rPr>
+        <w:t xml:space="preserve">-Testing at the end of each sprint ensures that bugs are found and fixed mid-development cycle and are not left to the end of the project. </w:t>
+      </w:r>
+    </w:p>
+    <w:p>
+      <w:pPr>
+        <w:ind w:left="1440"/>
+        <w:rPr>
+          <w:rFonts w:cs="Arial"/>
+          <w:shd w:val="clear" w:color="auto" w:fill="FFFFFF"/>
+        </w:rPr>
+      </w:pPr>
+      <w:r>
+        <w:rPr>
+          <w:rFonts w:cs="Arial"/>
+          <w:shd w:val="clear" w:color="auto" w:fill="FFFFFF"/>
+        </w:rPr>
+        <w:t xml:space="preserve">-Due to the thorough testing of agile, projects are fit to be released at the end of many different cycles. More likely to reach </w:t>
+      </w:r>
+      <w:proofErr w:type="gramStart"/>
+      <w:r>
+        <w:rPr>
+          <w:rFonts w:cs="Arial"/>
+          <w:shd w:val="clear" w:color="auto" w:fill="FFFFFF"/>
+        </w:rPr>
+        <w:t>it’s</w:t>
+      </w:r>
+      <w:proofErr w:type="gramEnd"/>
+      <w:r>
+        <w:rPr>
+          <w:rFonts w:cs="Arial"/>
+          <w:shd w:val="clear" w:color="auto" w:fill="FFFFFF"/>
+        </w:rPr>
+        <w:t xml:space="preserve"> intended release date</w:t>
+      </w:r>
+    </w:p>
+    <w:p>
+      <w:pPr>
+        <w:rPr>
+          <w:rFonts w:cs="Arial"/>
+          <w:b/>
+          <w:shd w:val="clear" w:color="auto" w:fill="FFFFFF"/>
+        </w:rPr>
+      </w:pPr>
+      <w:r>
+        <w:rPr>
+          <w:rFonts w:cs="Arial"/>
+          <w:shd w:val="clear" w:color="auto" w:fill="FFFFFF"/>
+        </w:rPr>
+        <w:tab/>
+      </w:r>
+      <w:r>
+        <w:rPr>
+          <w:rFonts w:cs="Arial"/>
+          <w:b/>
+          <w:shd w:val="clear" w:color="auto" w:fill="FFFFFF"/>
+        </w:rPr>
+        <w:t>Disadvantages:</w:t>
+      </w:r>
+    </w:p>
+    <w:p>
+      <w:pPr>
+        <w:ind w:left="1440"/>
+        <w:rPr>
+          <w:rFonts w:cs="Arial"/>
+          <w:shd w:val="clear" w:color="auto" w:fill="FFFFFF"/>
+        </w:rPr>
+      </w:pPr>
+      <w:r>
+        <w:rPr>
+          <w:rFonts w:cs="Arial"/>
+          <w:shd w:val="clear" w:color="auto" w:fill="FFFFFF"/>
+        </w:rPr>
+        <w:t>-Can become disorganised with less successful project managers. This may lead to the product being late or over budget.</w:t>
+      </w:r>
+    </w:p>
+    <w:p>
+      <w:pPr>
+        <w:ind w:left="1440"/>
+        <w:rPr>
+          <w:rFonts w:cs="Arial"/>
+          <w:shd w:val="clear" w:color="auto" w:fill="FFFFFF"/>
+        </w:rPr>
+      </w:pPr>
+      <w:r>
+        <w:rPr>
+          <w:rFonts w:cs="Arial"/>
+          <w:shd w:val="clear" w:color="auto" w:fill="FFFFFF"/>
+        </w:rPr>
         <w:lastRenderedPageBreak/>
-        <w:t>Possible brief intro:</w:t>
-      </w:r>
-    </w:p>
-    <w:p>
-      <w:pPr>
-        <w:rPr>
-          <w:rStyle w:val="apple-converted-space"/>
-          <w:rFonts w:cs="Arial"/>
-          <w:shd w:val="clear" w:color="auto" w:fill="FFFFFF"/>
-        </w:rPr>
-      </w:pPr>
-      <w:r>
-        <w:rPr>
-          <w:rStyle w:val="apple-converted-space"/>
-          <w:rFonts w:cs="Arial"/>
-          <w:b/>
+        <w:t>-As it does not have an initial plan before development, the project can differ greatly from what was originally intended (This can be seen as negative or positive)</w:t>
+      </w:r>
+    </w:p>
+    <w:p>
+      <w:pPr>
+        <w:rPr>
+          <w:rFonts w:cs="Arial"/>
+          <w:b/>
+          <w:shd w:val="clear" w:color="auto" w:fill="FFFFFF"/>
+        </w:rPr>
+      </w:pPr>
+      <w:r>
+        <w:rPr>
+          <w:rFonts w:cs="Arial"/>
           <w:shd w:val="clear" w:color="auto" w:fill="FFFFFF"/>
         </w:rPr>
         <w:tab/>
       </w:r>
       <w:r>
         <w:rPr>
-          <w:rStyle w:val="apple-converted-space"/>
-          <w:rFonts w:cs="Arial"/>
-          <w:shd w:val="clear" w:color="auto" w:fill="FFFFFF"/>
-        </w:rPr>
-        <w:t>Not sure what to write here yet</w:t>
+          <w:rFonts w:cs="Arial"/>
+          <w:b/>
+          <w:shd w:val="clear" w:color="auto" w:fill="FFFFFF"/>
+        </w:rPr>
+        <w:t>Should be used when:</w:t>
+      </w:r>
+    </w:p>
+    <w:p>
+      <w:pPr>
+        <w:rPr>
+          <w:rFonts w:cs="Arial"/>
+          <w:shd w:val="clear" w:color="auto" w:fill="FFFFFF"/>
+        </w:rPr>
+      </w:pPr>
+      <w:r>
+        <w:rPr>
+          <w:rFonts w:cs="Arial"/>
+          <w:b/>
+          <w:shd w:val="clear" w:color="auto" w:fill="FFFFFF"/>
+        </w:rPr>
+        <w:tab/>
+      </w:r>
+      <w:r>
+        <w:rPr>
+          <w:rFonts w:cs="Arial"/>
+          <w:b/>
+          <w:shd w:val="clear" w:color="auto" w:fill="FFFFFF"/>
+        </w:rPr>
+        <w:tab/>
+      </w:r>
+      <w:r>
+        <w:rPr>
+          <w:rFonts w:cs="Arial"/>
+          <w:shd w:val="clear" w:color="auto" w:fill="FFFFFF"/>
+        </w:rPr>
+        <w:t>-Rapid production is more important than the overall quality of the product</w:t>
+      </w:r>
+    </w:p>
+    <w:p>
+      <w:pPr>
+        <w:rPr>
+          <w:rFonts w:cs="Arial"/>
+          <w:shd w:val="clear" w:color="auto" w:fill="FFFFFF"/>
+        </w:rPr>
+      </w:pPr>
+      <w:r>
+        <w:rPr>
+          <w:rFonts w:cs="Arial"/>
+          <w:shd w:val="clear" w:color="auto" w:fill="FFFFFF"/>
+        </w:rPr>
+        <w:tab/>
+      </w:r>
+      <w:r>
+        <w:rPr>
+          <w:rFonts w:cs="Arial"/>
+          <w:shd w:val="clear" w:color="auto" w:fill="FFFFFF"/>
+        </w:rPr>
+        <w:tab/>
+        <w:t>-Clients are freely able to change the scope of the project</w:t>
+      </w:r>
+    </w:p>
+    <w:p>
+      <w:pPr>
+        <w:rPr>
+          <w:rFonts w:cs="Arial"/>
+          <w:shd w:val="clear" w:color="auto" w:fill="FFFFFF"/>
+        </w:rPr>
+      </w:pPr>
+      <w:r>
+        <w:rPr>
+          <w:rFonts w:cs="Arial"/>
+          <w:shd w:val="clear" w:color="auto" w:fill="FFFFFF"/>
+        </w:rPr>
+        <w:tab/>
+      </w:r>
+      <w:r>
+        <w:rPr>
+          <w:rFonts w:cs="Arial"/>
+          <w:shd w:val="clear" w:color="auto" w:fill="FFFFFF"/>
+        </w:rPr>
+        <w:tab/>
+        <w:t>-There is no clear picture of what the final product should look like</w:t>
+      </w:r>
+    </w:p>
+    <w:p>
+      <w:pPr>
+        <w:ind w:left="1440"/>
+        <w:rPr>
+          <w:rFonts w:cs="Arial"/>
+          <w:shd w:val="clear" w:color="auto" w:fill="FFFFFF"/>
+        </w:rPr>
+      </w:pPr>
+      <w:r>
+        <w:rPr>
+          <w:rFonts w:cs="Arial"/>
+          <w:shd w:val="clear" w:color="auto" w:fill="FFFFFF"/>
+        </w:rPr>
+        <w:t xml:space="preserve">-When your team has skilled developers who are able to adapt and think independently </w:t>
+      </w:r>
+    </w:p>
+    <w:p>
+      <w:pPr>
+        <w:ind w:left="1440"/>
+        <w:rPr>
+          <w:rFonts w:cs="Arial"/>
+          <w:shd w:val="clear" w:color="auto" w:fill="FFFFFF"/>
+        </w:rPr>
+      </w:pPr>
+      <w:r>
+        <w:rPr>
+          <w:rFonts w:cs="Arial"/>
+          <w:shd w:val="clear" w:color="auto" w:fill="FFFFFF"/>
+        </w:rPr>
+        <w:t>-The product is being developed for an industry with rapidly changing standards</w:t>
+      </w:r>
+    </w:p>
+    <w:p>
+      <w:pPr>
+        <w:rPr>
+          <w:rFonts w:cs="Arial"/>
+          <w:shd w:val="clear" w:color="auto" w:fill="FFFFFF"/>
+        </w:rPr>
+      </w:pPr>
+    </w:p>
+    <w:p>
+      <w:pPr>
+        <w:rPr>
+          <w:rFonts w:cs="Arial"/>
+          <w:shd w:val="clear" w:color="auto" w:fill="FFFFFF"/>
+        </w:rPr>
+      </w:pPr>
+      <w:r>
+        <w:rPr>
+          <w:rFonts w:cs="Arial"/>
+          <w:b/>
+          <w:shd w:val="clear" w:color="auto" w:fill="FFFFFF"/>
+        </w:rPr>
+        <w:t>Possible conclusion:</w:t>
+      </w:r>
+      <w:r>
+        <w:rPr>
+          <w:rFonts w:cs="Arial"/>
+          <w:shd w:val="clear" w:color="auto" w:fill="FFFFFF"/>
+        </w:rPr>
+        <w:t xml:space="preserve"> </w:t>
+      </w:r>
+    </w:p>
+    <w:p>
+      <w:pPr>
+        <w:ind w:left="720"/>
+        <w:rPr>
+          <w:rFonts w:cs="Arial"/>
+          <w:shd w:val="clear" w:color="auto" w:fill="FFFFFF"/>
+        </w:rPr>
+      </w:pPr>
+      <w:r>
+        <w:rPr>
+          <w:rFonts w:cs="Arial"/>
+          <w:shd w:val="clear" w:color="auto" w:fill="FFFFFF"/>
+        </w:rPr>
+        <w:t xml:space="preserve">Both methodologies offer a unique approach to project design and </w:t>
+      </w:r>
+      <w:proofErr w:type="gramStart"/>
+      <w:r>
+        <w:rPr>
+          <w:rFonts w:cs="Arial"/>
+          <w:shd w:val="clear" w:color="auto" w:fill="FFFFFF"/>
+        </w:rPr>
+        <w:t>it’s</w:t>
+      </w:r>
+      <w:proofErr w:type="gramEnd"/>
+      <w:r>
+        <w:rPr>
+          <w:rFonts w:cs="Arial"/>
+          <w:shd w:val="clear" w:color="auto" w:fill="FFFFFF"/>
+        </w:rPr>
+        <w:t xml:space="preserve"> clear there is no ‘one size fits all’ solution to project design. In more rigorous or controlled environments it’s evident that the favourable methodology would be the waterfall. However, when a project allows for continuous feedback or exists in an ever-changing industry, agile methodology is clearly the superior choice. That said it is possible to mix the two methodologies </w:t>
+      </w:r>
+      <w:r>
+        <w:rPr>
+          <w:rFonts w:cs="Arial"/>
+          <w:shd w:val="clear" w:color="auto" w:fill="FFFFFF"/>
+        </w:rPr>
+        <w:t xml:space="preserve">if you project does not strictly conform to any one of these archetypes. These are certainly useful guides on how to approach a whole number of different projects that could be created. </w:t>
+      </w:r>
+    </w:p>
+    <w:p>
+      <w:pPr>
+        <w:rPr>
+          <w:rFonts w:cs="Arial"/>
+          <w:shd w:val="clear" w:color="auto" w:fill="FFFFFF"/>
+        </w:rPr>
+      </w:pPr>
+    </w:p>
+    <w:p>
+      <w:pPr>
+        <w:spacing w:after="0" w:line="240" w:lineRule="auto"/>
+        <w:rPr>
+          <w:rFonts w:ascii="Times New Roman" w:eastAsia="Times New Roman" w:hAnsi="Times New Roman" w:cs="Times New Roman"/>
+          <w:sz w:val="24"/>
+          <w:szCs w:val="24"/>
+          <w:lang w:eastAsia="en-IE"/>
+        </w:rPr>
+      </w:pPr>
+      <w:r>
+        <w:rPr>
+          <w:rFonts w:ascii="Arial" w:eastAsia="Times New Roman" w:hAnsi="Arial" w:cs="Arial"/>
+          <w:color w:val="000000"/>
+          <w:sz w:val="29"/>
+          <w:szCs w:val="29"/>
+          <w:lang w:eastAsia="en-IE"/>
+        </w:rPr>
+        <w:t>Presentation-</w:t>
+      </w:r>
+    </w:p>
+    <w:p>
+      <w:pPr>
+        <w:numPr>
+          <w:ilvl w:val="0"/>
+          <w:numId w:val="1"/>
+        </w:numPr>
+        <w:spacing w:after="0" w:line="240" w:lineRule="auto"/>
+        <w:textAlignment w:val="baseline"/>
+        <w:rPr>
+          <w:rFonts w:ascii="Arial" w:eastAsia="Times New Roman" w:hAnsi="Arial" w:cs="Arial"/>
+          <w:color w:val="000000"/>
+          <w:sz w:val="29"/>
+          <w:szCs w:val="29"/>
+          <w:lang w:eastAsia="en-IE"/>
+        </w:rPr>
+      </w:pPr>
+      <w:r>
+        <w:rPr>
+          <w:rFonts w:ascii="Arial" w:eastAsia="Times New Roman" w:hAnsi="Arial" w:cs="Arial"/>
+          <w:color w:val="000000"/>
+          <w:sz w:val="29"/>
+          <w:szCs w:val="29"/>
+          <w:lang w:eastAsia="en-IE"/>
+        </w:rPr>
+        <w:t>Title</w:t>
+      </w:r>
+      <w:r>
+        <w:rPr>
+          <w:rFonts w:ascii="Arial" w:eastAsia="Times New Roman" w:hAnsi="Arial" w:cs="Arial"/>
+          <w:color w:val="000000"/>
+          <w:sz w:val="29"/>
+          <w:szCs w:val="29"/>
+          <w:lang w:eastAsia="en-IE"/>
+        </w:rPr>
+        <w:t xml:space="preserve"> </w:t>
+      </w:r>
+      <w:r>
+        <w:rPr>
+          <w:rFonts w:ascii="Arial" w:eastAsia="Times New Roman" w:hAnsi="Arial" w:cs="Arial"/>
+          <w:color w:val="00B050"/>
+          <w:sz w:val="29"/>
+          <w:szCs w:val="29"/>
+          <w:lang w:eastAsia="en-IE"/>
+        </w:rPr>
+        <w:t>Done</w:t>
+      </w:r>
+    </w:p>
+    <w:p>
+      <w:pPr>
+        <w:numPr>
+          <w:ilvl w:val="0"/>
+          <w:numId w:val="1"/>
+        </w:numPr>
+        <w:spacing w:after="0" w:line="240" w:lineRule="auto"/>
+        <w:textAlignment w:val="baseline"/>
+        <w:rPr>
+          <w:rFonts w:ascii="Arial" w:eastAsia="Times New Roman" w:hAnsi="Arial" w:cs="Arial"/>
+          <w:color w:val="000000"/>
+          <w:sz w:val="29"/>
+          <w:szCs w:val="29"/>
+          <w:lang w:eastAsia="en-IE"/>
+        </w:rPr>
+      </w:pPr>
+      <w:r>
+        <w:rPr>
+          <w:rFonts w:ascii="Arial" w:eastAsia="Times New Roman" w:hAnsi="Arial" w:cs="Arial"/>
+          <w:color w:val="000000"/>
+          <w:sz w:val="29"/>
+          <w:szCs w:val="29"/>
+          <w:lang w:eastAsia="en-IE"/>
+        </w:rPr>
+        <w:t>Members</w:t>
+      </w:r>
+      <w:r>
+        <w:rPr>
+          <w:rFonts w:ascii="Arial" w:eastAsia="Times New Roman" w:hAnsi="Arial" w:cs="Arial"/>
+          <w:color w:val="000000"/>
+          <w:sz w:val="29"/>
+          <w:szCs w:val="29"/>
+          <w:lang w:eastAsia="en-IE"/>
+        </w:rPr>
+        <w:t xml:space="preserve"> </w:t>
+      </w:r>
+      <w:r>
+        <w:rPr>
+          <w:rFonts w:ascii="Arial" w:eastAsia="Times New Roman" w:hAnsi="Arial" w:cs="Arial"/>
+          <w:color w:val="00B050"/>
+          <w:sz w:val="29"/>
+          <w:szCs w:val="29"/>
+          <w:lang w:eastAsia="en-IE"/>
+        </w:rPr>
+        <w:t>Done</w:t>
       </w:r>
       <w:bookmarkStart w:id="0" w:name="_GoBack"/>
       <w:bookmarkEnd w:id="0"/>
     </w:p>
     <w:p>
       <w:pPr>
-        <w:rPr>
-          <w:rStyle w:val="apple-converted-space"/>
-          <w:rFonts w:cs="Arial"/>
-          <w:shd w:val="clear" w:color="auto" w:fill="FFFFFF"/>
-        </w:rPr>
-      </w:pPr>
-      <w:r>
-        <w:rPr>
-          <w:rStyle w:val="apple-converted-space"/>
-          <w:rFonts w:cs="Arial"/>
-          <w:b/>
-          <w:shd w:val="clear" w:color="auto" w:fill="FFFFFF"/>
-        </w:rPr>
-        <w:t>Agile</w:t>
-      </w:r>
-      <w:r>
-        <w:rPr>
-          <w:rStyle w:val="apple-converted-space"/>
-          <w:rFonts w:cs="Arial"/>
-          <w:shd w:val="clear" w:color="auto" w:fill="FFFFFF"/>
-        </w:rPr>
-        <w:t xml:space="preserve"> was created in response to the apparent disadvantages of waterfall. This follows an incremental approach as opposed to a sequential one</w:t>
-      </w:r>
-    </w:p>
-    <w:p>
-      <w:pPr>
-        <w:rPr>
-          <w:rStyle w:val="apple-converted-space"/>
-          <w:rFonts w:cs="Arial"/>
-          <w:shd w:val="clear" w:color="auto" w:fill="FFFFFF"/>
-        </w:rPr>
-      </w:pPr>
-      <w:r>
-        <w:rPr>
-          <w:rStyle w:val="apple-converted-space"/>
-          <w:rFonts w:cs="Arial"/>
-          <w:shd w:val="clear" w:color="auto" w:fill="FFFFFF"/>
-        </w:rPr>
-        <w:t>The developers start with a simplistic design approach and begin work on small modules. Work on said modules is done in weekly or monthly sprints. At the end of each sprint project priorities are evaluated and test are run. These allow for bugs to be discovered or customer feedback to be incorporated before the next sprint is run</w:t>
-      </w:r>
-    </w:p>
-    <w:p>
-      <w:pPr>
-        <w:rPr>
-          <w:rStyle w:val="apple-converted-space"/>
-          <w:rFonts w:cs="Arial"/>
-          <w:shd w:val="clear" w:color="auto" w:fill="FFFFFF"/>
-        </w:rPr>
-      </w:pPr>
-      <w:r>
-        <w:rPr>
-          <w:rStyle w:val="apple-converted-space"/>
-          <w:rFonts w:cs="Arial"/>
-          <w:shd w:val="clear" w:color="auto" w:fill="FFFFFF"/>
-        </w:rPr>
-        <w:t>The process is with its lack of proper planning is often criticized for its collaborative nature that focuses on principals rather than process</w:t>
-      </w:r>
-    </w:p>
-    <w:p>
-      <w:pPr>
-        <w:rPr>
-          <w:rStyle w:val="apple-converted-space"/>
-          <w:rFonts w:cs="Arial"/>
-          <w:b/>
-          <w:shd w:val="clear" w:color="auto" w:fill="FFFFFF"/>
-        </w:rPr>
-      </w:pPr>
-      <w:r>
-        <w:rPr>
-          <w:rStyle w:val="apple-converted-space"/>
-          <w:rFonts w:cs="Arial"/>
-          <w:shd w:val="clear" w:color="auto" w:fill="FFFFFF"/>
-        </w:rPr>
-        <w:tab/>
-      </w:r>
-      <w:r>
-        <w:rPr>
-          <w:rStyle w:val="apple-converted-space"/>
-          <w:rFonts w:cs="Arial"/>
-          <w:b/>
-          <w:shd w:val="clear" w:color="auto" w:fill="FFFFFF"/>
-        </w:rPr>
-        <w:t>Advantages:</w:t>
-      </w:r>
-    </w:p>
-    <w:p>
-      <w:pPr>
-        <w:ind w:left="1440"/>
-        <w:rPr>
-          <w:rFonts w:cs="Arial"/>
-          <w:shd w:val="clear" w:color="auto" w:fill="FFFFFF"/>
-        </w:rPr>
-      </w:pPr>
-      <w:r>
-        <w:rPr>
-          <w:rStyle w:val="apple-converted-space"/>
-          <w:rFonts w:cs="Arial"/>
-          <w:shd w:val="clear" w:color="auto" w:fill="FFFFFF"/>
-        </w:rPr>
-        <w:t>-</w:t>
-      </w:r>
-      <w:r>
-        <w:rPr>
-          <w:rFonts w:cs="Arial"/>
-          <w:shd w:val="clear" w:color="auto" w:fill="FFFFFF"/>
-        </w:rPr>
-        <w:t>Allows for changed to be made after initial planning. Rewriting code as the client makes changes to their initial requirements are expected</w:t>
-      </w:r>
-    </w:p>
-    <w:p>
-      <w:pPr>
-        <w:ind w:left="1440"/>
-        <w:rPr>
-          <w:rFonts w:cs="Arial"/>
-          <w:shd w:val="clear" w:color="auto" w:fill="FFFFFF"/>
-        </w:rPr>
-      </w:pPr>
-      <w:r>
-        <w:rPr>
-          <w:rFonts w:cs="Arial"/>
-          <w:shd w:val="clear" w:color="auto" w:fill="FFFFFF"/>
-        </w:rPr>
-        <w:t xml:space="preserve">-Because this allows for changes mid-development you can make changes to the </w:t>
-      </w:r>
-      <w:r>
-        <w:rPr>
-          <w:rFonts w:cs="Arial"/>
-          <w:shd w:val="clear" w:color="auto" w:fill="FFFFFF"/>
-        </w:rPr>
-        <w:t>program which keeps</w:t>
-      </w:r>
-      <w:r>
-        <w:rPr>
-          <w:rFonts w:cs="Arial"/>
-          <w:shd w:val="clear" w:color="auto" w:fill="FFFFFF"/>
-        </w:rPr>
-        <w:t xml:space="preserve"> you up to date with the latest industry </w:t>
-      </w:r>
-      <w:r>
-        <w:rPr>
-          <w:rFonts w:cs="Arial"/>
-          <w:shd w:val="clear" w:color="auto" w:fill="FFFFFF"/>
-        </w:rPr>
-        <w:t>standards</w:t>
-      </w:r>
-    </w:p>
-    <w:p>
-      <w:pPr>
-        <w:ind w:left="1440"/>
-        <w:rPr>
-          <w:rFonts w:cs="Arial"/>
-          <w:shd w:val="clear" w:color="auto" w:fill="FFFFFF"/>
-        </w:rPr>
-      </w:pPr>
-      <w:r>
-        <w:rPr>
-          <w:rFonts w:cs="Arial"/>
-          <w:shd w:val="clear" w:color="auto" w:fill="FFFFFF"/>
-        </w:rPr>
-        <w:t xml:space="preserve">-Because </w:t>
-      </w:r>
-      <w:r>
-        <w:rPr>
-          <w:rFonts w:cs="Arial"/>
-          <w:shd w:val="clear" w:color="auto" w:fill="FFFFFF"/>
-        </w:rPr>
-        <w:t>clients provide</w:t>
-      </w:r>
-      <w:r>
-        <w:rPr>
-          <w:rFonts w:cs="Arial"/>
-          <w:shd w:val="clear" w:color="auto" w:fill="FFFFFF"/>
-        </w:rPr>
-        <w:t xml:space="preserve"> feedback of the end of each sprint, they are fully able to see the project </w:t>
-      </w:r>
-      <w:r>
-        <w:rPr>
-          <w:rFonts w:cs="Arial"/>
-          <w:shd w:val="clear" w:color="auto" w:fill="FFFFFF"/>
-        </w:rPr>
-        <w:t>as it develops before them and make changes as they see fit. Client will end up getting the product they desire.</w:t>
-      </w:r>
-    </w:p>
-    <w:p>
-      <w:pPr>
-        <w:ind w:left="1440"/>
-        <w:rPr>
-          <w:rFonts w:cs="Arial"/>
-          <w:shd w:val="clear" w:color="auto" w:fill="FFFFFF"/>
-        </w:rPr>
-      </w:pPr>
-      <w:r>
-        <w:rPr>
-          <w:rFonts w:cs="Arial"/>
-          <w:shd w:val="clear" w:color="auto" w:fill="FFFFFF"/>
-        </w:rPr>
-        <w:t xml:space="preserve">-Testing at the end of each sprint ensures that bugs are found and fixed mid-development cycle and are not left to the end of the project. </w:t>
-      </w:r>
-    </w:p>
-    <w:p>
-      <w:pPr>
-        <w:ind w:left="1440"/>
-        <w:rPr>
-          <w:rFonts w:cs="Arial"/>
-          <w:shd w:val="clear" w:color="auto" w:fill="FFFFFF"/>
-        </w:rPr>
-      </w:pPr>
-      <w:r>
-        <w:rPr>
-          <w:rFonts w:cs="Arial"/>
-          <w:shd w:val="clear" w:color="auto" w:fill="FFFFFF"/>
-        </w:rPr>
-        <w:t>-Due to the thorough testing of agile, projects are fit to be released at the end of many different cycles. More likely to reach it’s intended release date</w:t>
-      </w:r>
-    </w:p>
-    <w:p>
-      <w:pPr>
-        <w:rPr>
-          <w:rFonts w:cs="Arial"/>
-          <w:b/>
-          <w:shd w:val="clear" w:color="auto" w:fill="FFFFFF"/>
-        </w:rPr>
-      </w:pPr>
-      <w:r>
-        <w:rPr>
-          <w:rFonts w:cs="Arial"/>
-          <w:shd w:val="clear" w:color="auto" w:fill="FFFFFF"/>
-        </w:rPr>
-        <w:tab/>
-      </w:r>
-      <w:r>
-        <w:rPr>
-          <w:rFonts w:cs="Arial"/>
-          <w:b/>
-          <w:shd w:val="clear" w:color="auto" w:fill="FFFFFF"/>
-        </w:rPr>
-        <w:t>Disadvantages:</w:t>
-      </w:r>
-    </w:p>
-    <w:p>
-      <w:pPr>
-        <w:ind w:left="1440"/>
-        <w:rPr>
-          <w:rFonts w:cs="Arial"/>
-          <w:shd w:val="clear" w:color="auto" w:fill="FFFFFF"/>
-        </w:rPr>
-      </w:pPr>
-      <w:r>
-        <w:rPr>
-          <w:rFonts w:cs="Arial"/>
-          <w:shd w:val="clear" w:color="auto" w:fill="FFFFFF"/>
-        </w:rPr>
-        <w:t>-Can become disorganised with less successful project managers. This may lead to the product being late or over budget.</w:t>
-      </w:r>
-    </w:p>
-    <w:p>
-      <w:pPr>
-        <w:ind w:left="1440"/>
-        <w:rPr>
-          <w:rFonts w:cs="Arial"/>
-          <w:shd w:val="clear" w:color="auto" w:fill="FFFFFF"/>
-        </w:rPr>
-      </w:pPr>
-      <w:r>
-        <w:rPr>
-          <w:rFonts w:cs="Arial"/>
-          <w:shd w:val="clear" w:color="auto" w:fill="FFFFFF"/>
-        </w:rPr>
-        <w:t>-As it does not have an initial plan before development, the project can differ greatly from what was originally intended (This can be seen as negative or positive)</w:t>
-      </w:r>
-    </w:p>
-    <w:p>
-      <w:pPr>
-        <w:rPr>
-          <w:rFonts w:cs="Arial"/>
-          <w:b/>
-          <w:shd w:val="clear" w:color="auto" w:fill="FFFFFF"/>
-        </w:rPr>
-      </w:pPr>
-      <w:r>
-        <w:rPr>
-          <w:rFonts w:cs="Arial"/>
-          <w:shd w:val="clear" w:color="auto" w:fill="FFFFFF"/>
-        </w:rPr>
-        <w:tab/>
-      </w:r>
-      <w:r>
-        <w:rPr>
-          <w:rFonts w:cs="Arial"/>
-          <w:b/>
-          <w:shd w:val="clear" w:color="auto" w:fill="FFFFFF"/>
-        </w:rPr>
-        <w:t>Should be used when:</w:t>
-      </w:r>
-    </w:p>
-    <w:p>
-      <w:pPr>
-        <w:rPr>
-          <w:rFonts w:cs="Arial"/>
-          <w:shd w:val="clear" w:color="auto" w:fill="FFFFFF"/>
-        </w:rPr>
-      </w:pPr>
-      <w:r>
-        <w:rPr>
-          <w:rFonts w:cs="Arial"/>
-          <w:b/>
-          <w:shd w:val="clear" w:color="auto" w:fill="FFFFFF"/>
-        </w:rPr>
-        <w:tab/>
-      </w:r>
-      <w:r>
-        <w:rPr>
-          <w:rFonts w:cs="Arial"/>
-          <w:b/>
-          <w:shd w:val="clear" w:color="auto" w:fill="FFFFFF"/>
-        </w:rPr>
-        <w:tab/>
-      </w:r>
-      <w:r>
-        <w:rPr>
-          <w:rFonts w:cs="Arial"/>
-          <w:shd w:val="clear" w:color="auto" w:fill="FFFFFF"/>
-        </w:rPr>
-        <w:t>-Rapid production is more important than the overall quality of the product</w:t>
-      </w:r>
-    </w:p>
-    <w:p>
-      <w:pPr>
-        <w:rPr>
-          <w:rFonts w:cs="Arial"/>
-          <w:shd w:val="clear" w:color="auto" w:fill="FFFFFF"/>
-        </w:rPr>
-      </w:pPr>
-      <w:r>
-        <w:rPr>
-          <w:rFonts w:cs="Arial"/>
-          <w:shd w:val="clear" w:color="auto" w:fill="FFFFFF"/>
-        </w:rPr>
-        <w:tab/>
-      </w:r>
-      <w:r>
-        <w:rPr>
-          <w:rFonts w:cs="Arial"/>
-          <w:shd w:val="clear" w:color="auto" w:fill="FFFFFF"/>
-        </w:rPr>
-        <w:tab/>
-        <w:t>-Clients are freely able to change the scope of the project</w:t>
-      </w:r>
-    </w:p>
-    <w:p>
-      <w:pPr>
-        <w:rPr>
-          <w:rFonts w:cs="Arial"/>
-          <w:shd w:val="clear" w:color="auto" w:fill="FFFFFF"/>
-        </w:rPr>
-      </w:pPr>
-      <w:r>
-        <w:rPr>
-          <w:rFonts w:cs="Arial"/>
-          <w:shd w:val="clear" w:color="auto" w:fill="FFFFFF"/>
-        </w:rPr>
-        <w:tab/>
-      </w:r>
-      <w:r>
-        <w:rPr>
-          <w:rFonts w:cs="Arial"/>
-          <w:shd w:val="clear" w:color="auto" w:fill="FFFFFF"/>
-        </w:rPr>
-        <w:tab/>
-        <w:t>-There is no clear picture of what the final product should look like</w:t>
-      </w:r>
-    </w:p>
-    <w:p>
-      <w:pPr>
-        <w:ind w:left="1440"/>
-        <w:rPr>
-          <w:rFonts w:cs="Arial"/>
-          <w:shd w:val="clear" w:color="auto" w:fill="FFFFFF"/>
-        </w:rPr>
-      </w:pPr>
-      <w:r>
-        <w:rPr>
-          <w:rFonts w:cs="Arial"/>
-          <w:shd w:val="clear" w:color="auto" w:fill="FFFFFF"/>
-        </w:rPr>
-        <w:t xml:space="preserve">-When your team has skilled developers who are able to adapt and think independently </w:t>
-      </w:r>
-    </w:p>
-    <w:p>
-      <w:pPr>
-        <w:ind w:left="1440"/>
-        <w:rPr>
-          <w:rFonts w:cs="Arial"/>
-          <w:shd w:val="clear" w:color="auto" w:fill="FFFFFF"/>
-        </w:rPr>
-      </w:pPr>
-      <w:r>
-        <w:rPr>
-          <w:rFonts w:cs="Arial"/>
-          <w:shd w:val="clear" w:color="auto" w:fill="FFFFFF"/>
-        </w:rPr>
-        <w:lastRenderedPageBreak/>
-        <w:t>-The product is being developed for an industry with rapidly changing standards</w:t>
-      </w:r>
-    </w:p>
-    <w:p>
-      <w:pPr>
-        <w:rPr>
-          <w:rFonts w:cs="Arial"/>
-          <w:shd w:val="clear" w:color="auto" w:fill="FFFFFF"/>
-        </w:rPr>
-      </w:pPr>
-    </w:p>
-    <w:p>
-      <w:pPr>
-        <w:rPr>
-          <w:rFonts w:cs="Arial"/>
-          <w:shd w:val="clear" w:color="auto" w:fill="FFFFFF"/>
-        </w:rPr>
-      </w:pPr>
-      <w:r>
-        <w:rPr>
-          <w:rFonts w:cs="Arial"/>
-          <w:b/>
-          <w:shd w:val="clear" w:color="auto" w:fill="FFFFFF"/>
-        </w:rPr>
-        <w:t>Possible conclusion:</w:t>
-      </w:r>
-      <w:r>
-        <w:rPr>
-          <w:rFonts w:cs="Arial"/>
-          <w:shd w:val="clear" w:color="auto" w:fill="FFFFFF"/>
+        <w:numPr>
+          <w:ilvl w:val="0"/>
+          <w:numId w:val="1"/>
+        </w:numPr>
+        <w:spacing w:before="100" w:beforeAutospacing="1" w:after="100" w:afterAutospacing="1" w:line="240" w:lineRule="auto"/>
+        <w:textAlignment w:val="baseline"/>
+        <w:rPr>
+          <w:rFonts w:ascii="Arial" w:eastAsia="Times New Roman" w:hAnsi="Arial" w:cs="Arial"/>
+          <w:color w:val="000000"/>
+          <w:sz w:val="29"/>
+          <w:szCs w:val="29"/>
+          <w:lang w:eastAsia="en-IE"/>
+        </w:rPr>
+      </w:pPr>
+    </w:p>
+    <w:p>
+      <w:pPr>
+        <w:numPr>
+          <w:ilvl w:val="0"/>
+          <w:numId w:val="1"/>
+        </w:numPr>
+        <w:spacing w:after="0" w:line="240" w:lineRule="auto"/>
+        <w:textAlignment w:val="baseline"/>
+        <w:rPr>
+          <w:rFonts w:ascii="Arial" w:eastAsia="Times New Roman" w:hAnsi="Arial" w:cs="Arial"/>
+          <w:color w:val="000000"/>
+          <w:sz w:val="29"/>
+          <w:szCs w:val="29"/>
+          <w:lang w:eastAsia="en-IE"/>
+        </w:rPr>
+      </w:pPr>
+      <w:r>
+        <w:rPr>
+          <w:rFonts w:ascii="Arial" w:eastAsia="Times New Roman" w:hAnsi="Arial" w:cs="Arial"/>
+          <w:color w:val="000000"/>
+          <w:sz w:val="29"/>
+          <w:szCs w:val="29"/>
+          <w:lang w:eastAsia="en-IE"/>
+        </w:rPr>
+        <w:t>Brief Intro</w:t>
+      </w:r>
+      <w:r>
+        <w:rPr>
+          <w:rFonts w:ascii="Arial" w:eastAsia="Times New Roman" w:hAnsi="Arial" w:cs="Arial"/>
+          <w:color w:val="000000"/>
+          <w:sz w:val="29"/>
+          <w:szCs w:val="29"/>
+          <w:lang w:eastAsia="en-IE"/>
         </w:rPr>
         <w:t xml:space="preserve"> </w:t>
       </w:r>
-    </w:p>
-    <w:p>
-      <w:pPr>
-        <w:ind w:left="720"/>
-        <w:rPr>
-          <w:rFonts w:cs="Arial"/>
-          <w:shd w:val="clear" w:color="auto" w:fill="FFFFFF"/>
-        </w:rPr>
-      </w:pPr>
-      <w:r>
-        <w:rPr>
-          <w:rFonts w:cs="Arial"/>
-          <w:shd w:val="clear" w:color="auto" w:fill="FFFFFF"/>
-        </w:rPr>
-        <w:t xml:space="preserve">Both methodologies offer a unique approach to project design and it’s clear there is no ‘one size fits all’ solution to project design. In more rigorous or controlled environments it’s evident that the favourable methodology would be the waterfall. However, when a project allows for continuous feedback or exists in an ever-changing industry, agile methodology is clearly the superior choice. That said it is possible to mix the two methodologies </w:t>
-      </w:r>
-      <w:r>
-        <w:rPr>
-          <w:rFonts w:cs="Arial"/>
-          <w:shd w:val="clear" w:color="auto" w:fill="FFFFFF"/>
-        </w:rPr>
-        <w:t xml:space="preserve">if you project does not strictly conform to any one of these archetypes. These are certainly useful guides on how to approach a whole number of different projects that could be created. </w:t>
-      </w:r>
+      <w:r>
+        <w:rPr>
+          <w:rFonts w:ascii="Arial" w:eastAsia="Times New Roman" w:hAnsi="Arial" w:cs="Arial"/>
+          <w:color w:val="F79646" w:themeColor="accent6"/>
+          <w:sz w:val="29"/>
+          <w:szCs w:val="29"/>
+          <w:lang w:eastAsia="en-IE"/>
+        </w:rPr>
+        <w:t>Almost Done</w:t>
+      </w:r>
+    </w:p>
+    <w:p>
+      <w:pPr>
+        <w:numPr>
+          <w:ilvl w:val="0"/>
+          <w:numId w:val="1"/>
+        </w:numPr>
+        <w:spacing w:before="100" w:beforeAutospacing="1" w:after="100" w:afterAutospacing="1" w:line="240" w:lineRule="auto"/>
+        <w:textAlignment w:val="baseline"/>
+        <w:rPr>
+          <w:rFonts w:ascii="Arial" w:eastAsia="Times New Roman" w:hAnsi="Arial" w:cs="Arial"/>
+          <w:color w:val="000000"/>
+          <w:sz w:val="29"/>
+          <w:szCs w:val="29"/>
+          <w:lang w:eastAsia="en-IE"/>
+        </w:rPr>
+      </w:pPr>
+    </w:p>
+    <w:p>
+      <w:pPr>
+        <w:numPr>
+          <w:ilvl w:val="0"/>
+          <w:numId w:val="1"/>
+        </w:numPr>
+        <w:spacing w:after="0" w:line="240" w:lineRule="auto"/>
+        <w:textAlignment w:val="baseline"/>
+        <w:rPr>
+          <w:rFonts w:ascii="Arial" w:eastAsia="Times New Roman" w:hAnsi="Arial" w:cs="Arial"/>
+          <w:color w:val="000000"/>
+          <w:sz w:val="29"/>
+          <w:szCs w:val="29"/>
+          <w:lang w:eastAsia="en-IE"/>
+        </w:rPr>
+      </w:pPr>
+      <w:r>
+        <w:rPr>
+          <w:rFonts w:ascii="Arial" w:eastAsia="Times New Roman" w:hAnsi="Arial" w:cs="Arial"/>
+          <w:color w:val="000000"/>
+          <w:sz w:val="29"/>
+          <w:szCs w:val="29"/>
+          <w:lang w:eastAsia="en-IE"/>
+        </w:rPr>
+        <w:t>Brief about Waterfall</w:t>
+      </w:r>
+      <w:r>
+        <w:rPr>
+          <w:rFonts w:ascii="Arial" w:eastAsia="Times New Roman" w:hAnsi="Arial" w:cs="Arial"/>
+          <w:color w:val="000000"/>
+          <w:sz w:val="29"/>
+          <w:szCs w:val="29"/>
+          <w:lang w:eastAsia="en-IE"/>
+        </w:rPr>
+        <w:t xml:space="preserve"> </w:t>
+      </w:r>
+      <w:r>
+        <w:rPr>
+          <w:rFonts w:ascii="Arial" w:eastAsia="Times New Roman" w:hAnsi="Arial" w:cs="Arial"/>
+          <w:color w:val="00B050"/>
+          <w:sz w:val="29"/>
+          <w:szCs w:val="29"/>
+          <w:lang w:eastAsia="en-IE"/>
+        </w:rPr>
+        <w:t>Done</w:t>
+      </w:r>
+    </w:p>
+    <w:p>
+      <w:pPr>
+        <w:numPr>
+          <w:ilvl w:val="0"/>
+          <w:numId w:val="1"/>
+        </w:numPr>
+        <w:spacing w:after="0" w:line="240" w:lineRule="auto"/>
+        <w:textAlignment w:val="baseline"/>
+        <w:rPr>
+          <w:rFonts w:ascii="Arial" w:eastAsia="Times New Roman" w:hAnsi="Arial" w:cs="Arial"/>
+          <w:color w:val="000000"/>
+          <w:sz w:val="29"/>
+          <w:szCs w:val="29"/>
+          <w:lang w:eastAsia="en-IE"/>
+        </w:rPr>
+      </w:pPr>
+      <w:r>
+        <w:rPr>
+          <w:rFonts w:ascii="Arial" w:eastAsia="Times New Roman" w:hAnsi="Arial" w:cs="Arial"/>
+          <w:color w:val="000000"/>
+          <w:sz w:val="29"/>
+          <w:szCs w:val="29"/>
+          <w:lang w:eastAsia="en-IE"/>
+        </w:rPr>
+        <w:t>Diagram</w:t>
+      </w:r>
+      <w:r>
+        <w:rPr>
+          <w:rFonts w:ascii="Arial" w:eastAsia="Times New Roman" w:hAnsi="Arial" w:cs="Arial"/>
+          <w:color w:val="000000"/>
+          <w:sz w:val="29"/>
+          <w:szCs w:val="29"/>
+          <w:lang w:eastAsia="en-IE"/>
+        </w:rPr>
+        <w:t xml:space="preserve"> </w:t>
+      </w:r>
+      <w:r>
+        <w:rPr>
+          <w:rFonts w:ascii="Arial" w:eastAsia="Times New Roman" w:hAnsi="Arial" w:cs="Arial"/>
+          <w:color w:val="FF0000"/>
+          <w:sz w:val="29"/>
+          <w:szCs w:val="29"/>
+          <w:lang w:eastAsia="en-IE"/>
+        </w:rPr>
+        <w:t>Not Done</w:t>
+      </w:r>
+    </w:p>
+    <w:p>
+      <w:pPr>
+        <w:numPr>
+          <w:ilvl w:val="0"/>
+          <w:numId w:val="1"/>
+        </w:numPr>
+        <w:spacing w:after="0" w:line="240" w:lineRule="auto"/>
+        <w:textAlignment w:val="baseline"/>
+        <w:rPr>
+          <w:rFonts w:ascii="Arial" w:eastAsia="Times New Roman" w:hAnsi="Arial" w:cs="Arial"/>
+          <w:color w:val="000000"/>
+          <w:sz w:val="29"/>
+          <w:szCs w:val="29"/>
+          <w:lang w:eastAsia="en-IE"/>
+        </w:rPr>
+      </w:pPr>
+      <w:r>
+        <w:rPr>
+          <w:rFonts w:ascii="Arial" w:eastAsia="Times New Roman" w:hAnsi="Arial" w:cs="Arial"/>
+          <w:color w:val="000000"/>
+          <w:sz w:val="29"/>
+          <w:szCs w:val="29"/>
+          <w:lang w:eastAsia="en-IE"/>
+        </w:rPr>
+        <w:t>Advantages/Dis</w:t>
+      </w:r>
+      <w:r>
+        <w:rPr>
+          <w:rFonts w:ascii="Arial" w:eastAsia="Times New Roman" w:hAnsi="Arial" w:cs="Arial"/>
+          <w:color w:val="000000"/>
+          <w:sz w:val="29"/>
+          <w:szCs w:val="29"/>
+          <w:lang w:eastAsia="en-IE"/>
+        </w:rPr>
+        <w:t xml:space="preserve"> </w:t>
+      </w:r>
+      <w:r>
+        <w:rPr>
+          <w:rFonts w:ascii="Arial" w:eastAsia="Times New Roman" w:hAnsi="Arial" w:cs="Arial"/>
+          <w:color w:val="00B050"/>
+          <w:sz w:val="29"/>
+          <w:szCs w:val="29"/>
+          <w:lang w:eastAsia="en-IE"/>
+        </w:rPr>
+        <w:t>Done</w:t>
+      </w:r>
+    </w:p>
+    <w:p>
+      <w:pPr>
+        <w:numPr>
+          <w:ilvl w:val="0"/>
+          <w:numId w:val="1"/>
+        </w:numPr>
+        <w:spacing w:before="100" w:beforeAutospacing="1" w:after="100" w:afterAutospacing="1" w:line="240" w:lineRule="auto"/>
+        <w:textAlignment w:val="baseline"/>
+        <w:rPr>
+          <w:rFonts w:ascii="Arial" w:eastAsia="Times New Roman" w:hAnsi="Arial" w:cs="Arial"/>
+          <w:color w:val="000000"/>
+          <w:sz w:val="29"/>
+          <w:szCs w:val="29"/>
+          <w:lang w:eastAsia="en-IE"/>
+        </w:rPr>
+      </w:pPr>
+    </w:p>
+    <w:p>
+      <w:pPr>
+        <w:numPr>
+          <w:ilvl w:val="0"/>
+          <w:numId w:val="1"/>
+        </w:numPr>
+        <w:spacing w:after="0" w:line="240" w:lineRule="auto"/>
+        <w:textAlignment w:val="baseline"/>
+        <w:rPr>
+          <w:rFonts w:ascii="Arial" w:eastAsia="Times New Roman" w:hAnsi="Arial" w:cs="Arial"/>
+          <w:color w:val="000000"/>
+          <w:sz w:val="29"/>
+          <w:szCs w:val="29"/>
+          <w:lang w:eastAsia="en-IE"/>
+        </w:rPr>
+      </w:pPr>
+      <w:r>
+        <w:rPr>
+          <w:rFonts w:ascii="Arial" w:eastAsia="Times New Roman" w:hAnsi="Arial" w:cs="Arial"/>
+          <w:color w:val="000000"/>
+          <w:sz w:val="29"/>
+          <w:szCs w:val="29"/>
+          <w:lang w:eastAsia="en-IE"/>
+        </w:rPr>
+        <w:t>Brief about Scrum</w:t>
+      </w:r>
+      <w:r>
+        <w:rPr>
+          <w:rFonts w:ascii="Arial" w:eastAsia="Times New Roman" w:hAnsi="Arial" w:cs="Arial"/>
+          <w:color w:val="000000"/>
+          <w:sz w:val="29"/>
+          <w:szCs w:val="29"/>
+          <w:lang w:eastAsia="en-IE"/>
+        </w:rPr>
+        <w:t xml:space="preserve"> </w:t>
+      </w:r>
+      <w:r>
+        <w:rPr>
+          <w:rFonts w:ascii="Arial" w:eastAsia="Times New Roman" w:hAnsi="Arial" w:cs="Arial"/>
+          <w:color w:val="00B050"/>
+          <w:sz w:val="29"/>
+          <w:szCs w:val="29"/>
+          <w:lang w:eastAsia="en-IE"/>
+        </w:rPr>
+        <w:t>Done</w:t>
+      </w:r>
+    </w:p>
+    <w:p>
+      <w:pPr>
+        <w:numPr>
+          <w:ilvl w:val="0"/>
+          <w:numId w:val="1"/>
+        </w:numPr>
+        <w:spacing w:after="0" w:line="240" w:lineRule="auto"/>
+        <w:textAlignment w:val="baseline"/>
+        <w:rPr>
+          <w:rFonts w:ascii="Arial" w:eastAsia="Times New Roman" w:hAnsi="Arial" w:cs="Arial"/>
+          <w:color w:val="000000"/>
+          <w:sz w:val="29"/>
+          <w:szCs w:val="29"/>
+          <w:lang w:eastAsia="en-IE"/>
+        </w:rPr>
+      </w:pPr>
+      <w:r>
+        <w:rPr>
+          <w:rFonts w:ascii="Arial" w:eastAsia="Times New Roman" w:hAnsi="Arial" w:cs="Arial"/>
+          <w:color w:val="000000"/>
+          <w:sz w:val="29"/>
+          <w:szCs w:val="29"/>
+          <w:lang w:eastAsia="en-IE"/>
+        </w:rPr>
+        <w:t>Diagram</w:t>
+      </w:r>
+      <w:r>
+        <w:rPr>
+          <w:rFonts w:ascii="Arial" w:eastAsia="Times New Roman" w:hAnsi="Arial" w:cs="Arial"/>
+          <w:color w:val="000000"/>
+          <w:sz w:val="29"/>
+          <w:szCs w:val="29"/>
+          <w:lang w:eastAsia="en-IE"/>
+        </w:rPr>
+        <w:t xml:space="preserve"> </w:t>
+      </w:r>
+      <w:r>
+        <w:rPr>
+          <w:rFonts w:ascii="Arial" w:eastAsia="Times New Roman" w:hAnsi="Arial" w:cs="Arial"/>
+          <w:color w:val="FF0000"/>
+          <w:sz w:val="29"/>
+          <w:szCs w:val="29"/>
+          <w:lang w:eastAsia="en-IE"/>
+        </w:rPr>
+        <w:t>Not Done</w:t>
+      </w:r>
+    </w:p>
+    <w:p>
+      <w:pPr>
+        <w:numPr>
+          <w:ilvl w:val="0"/>
+          <w:numId w:val="1"/>
+        </w:numPr>
+        <w:spacing w:after="0" w:line="240" w:lineRule="auto"/>
+        <w:textAlignment w:val="baseline"/>
+        <w:rPr>
+          <w:rFonts w:ascii="Arial" w:eastAsia="Times New Roman" w:hAnsi="Arial" w:cs="Arial"/>
+          <w:color w:val="000000"/>
+          <w:sz w:val="29"/>
+          <w:szCs w:val="29"/>
+          <w:lang w:eastAsia="en-IE"/>
+        </w:rPr>
+      </w:pPr>
+      <w:r>
+        <w:rPr>
+          <w:rFonts w:ascii="Arial" w:eastAsia="Times New Roman" w:hAnsi="Arial" w:cs="Arial"/>
+          <w:color w:val="000000"/>
+          <w:sz w:val="29"/>
+          <w:szCs w:val="29"/>
+          <w:lang w:eastAsia="en-IE"/>
+        </w:rPr>
+        <w:t>Advantages/Dis</w:t>
+      </w:r>
+      <w:r>
+        <w:rPr>
+          <w:rFonts w:ascii="Arial" w:eastAsia="Times New Roman" w:hAnsi="Arial" w:cs="Arial"/>
+          <w:color w:val="000000"/>
+          <w:sz w:val="29"/>
+          <w:szCs w:val="29"/>
+          <w:lang w:eastAsia="en-IE"/>
+        </w:rPr>
+        <w:t xml:space="preserve"> </w:t>
+      </w:r>
+      <w:r>
+        <w:rPr>
+          <w:rFonts w:ascii="Arial" w:eastAsia="Times New Roman" w:hAnsi="Arial" w:cs="Arial"/>
+          <w:color w:val="00B050"/>
+          <w:sz w:val="29"/>
+          <w:szCs w:val="29"/>
+          <w:lang w:eastAsia="en-IE"/>
+        </w:rPr>
+        <w:t>Done</w:t>
+      </w:r>
+    </w:p>
+    <w:p>
+      <w:pPr>
+        <w:numPr>
+          <w:ilvl w:val="0"/>
+          <w:numId w:val="1"/>
+        </w:numPr>
+        <w:spacing w:before="100" w:beforeAutospacing="1" w:after="100" w:afterAutospacing="1" w:line="240" w:lineRule="auto"/>
+        <w:textAlignment w:val="baseline"/>
+        <w:rPr>
+          <w:rFonts w:ascii="Arial" w:eastAsia="Times New Roman" w:hAnsi="Arial" w:cs="Arial"/>
+          <w:color w:val="000000"/>
+          <w:sz w:val="29"/>
+          <w:szCs w:val="29"/>
+          <w:lang w:eastAsia="en-IE"/>
+        </w:rPr>
+      </w:pPr>
+    </w:p>
+    <w:p>
+      <w:pPr>
+        <w:numPr>
+          <w:ilvl w:val="0"/>
+          <w:numId w:val="1"/>
+        </w:numPr>
+        <w:spacing w:after="0" w:line="240" w:lineRule="auto"/>
+        <w:textAlignment w:val="baseline"/>
+        <w:rPr>
+          <w:rFonts w:ascii="Arial" w:eastAsia="Times New Roman" w:hAnsi="Arial" w:cs="Arial"/>
+          <w:color w:val="F79646" w:themeColor="accent6"/>
+          <w:sz w:val="29"/>
+          <w:szCs w:val="29"/>
+          <w:lang w:eastAsia="en-IE"/>
+        </w:rPr>
+      </w:pPr>
+      <w:r>
+        <w:rPr>
+          <w:rFonts w:ascii="Arial" w:eastAsia="Times New Roman" w:hAnsi="Arial" w:cs="Arial"/>
+          <w:color w:val="000000"/>
+          <w:sz w:val="29"/>
+          <w:szCs w:val="29"/>
+          <w:lang w:eastAsia="en-IE"/>
+        </w:rPr>
+        <w:t>Conclusion</w:t>
+      </w:r>
+      <w:r>
+        <w:rPr>
+          <w:rFonts w:ascii="Arial" w:eastAsia="Times New Roman" w:hAnsi="Arial" w:cs="Arial"/>
+          <w:color w:val="000000"/>
+          <w:sz w:val="29"/>
+          <w:szCs w:val="29"/>
+          <w:lang w:eastAsia="en-IE"/>
+        </w:rPr>
+        <w:t xml:space="preserve"> </w:t>
+      </w:r>
+      <w:r>
+        <w:rPr>
+          <w:rFonts w:ascii="Arial" w:eastAsia="Times New Roman" w:hAnsi="Arial" w:cs="Arial"/>
+          <w:color w:val="F79646" w:themeColor="accent6"/>
+          <w:sz w:val="29"/>
+          <w:szCs w:val="29"/>
+          <w:lang w:eastAsia="en-IE"/>
+        </w:rPr>
+        <w:t>Almost Done</w:t>
+      </w:r>
+    </w:p>
+    <w:p>
+      <w:pPr>
+        <w:numPr>
+          <w:ilvl w:val="0"/>
+          <w:numId w:val="1"/>
+        </w:numPr>
+        <w:spacing w:before="100" w:beforeAutospacing="1" w:after="100" w:afterAutospacing="1" w:line="240" w:lineRule="auto"/>
+        <w:textAlignment w:val="baseline"/>
+        <w:rPr>
+          <w:rFonts w:ascii="Arial" w:eastAsia="Times New Roman" w:hAnsi="Arial" w:cs="Arial"/>
+          <w:color w:val="000000"/>
+          <w:sz w:val="29"/>
+          <w:szCs w:val="29"/>
+          <w:lang w:eastAsia="en-IE"/>
+        </w:rPr>
+      </w:pPr>
+    </w:p>
+    <w:p>
+      <w:pPr>
+        <w:numPr>
+          <w:ilvl w:val="0"/>
+          <w:numId w:val="1"/>
+        </w:numPr>
+        <w:spacing w:before="100" w:beforeAutospacing="1" w:after="100" w:afterAutospacing="1" w:line="240" w:lineRule="auto"/>
+        <w:textAlignment w:val="baseline"/>
+        <w:rPr>
+          <w:rFonts w:ascii="Arial" w:eastAsia="Times New Roman" w:hAnsi="Arial" w:cs="Arial"/>
+          <w:color w:val="000000"/>
+          <w:sz w:val="29"/>
+          <w:szCs w:val="29"/>
+          <w:lang w:eastAsia="en-IE"/>
+        </w:rPr>
+      </w:pPr>
+      <w:r>
+        <w:rPr>
+          <w:rFonts w:ascii="Arial" w:eastAsia="Times New Roman" w:hAnsi="Arial" w:cs="Arial"/>
+          <w:color w:val="000000"/>
+          <w:sz w:val="29"/>
+          <w:szCs w:val="29"/>
+          <w:lang w:eastAsia="en-IE"/>
+        </w:rPr>
+        <w:t>Any Questions</w:t>
+      </w:r>
+      <w:r>
+        <w:rPr>
+          <w:rFonts w:ascii="Arial" w:eastAsia="Times New Roman" w:hAnsi="Arial" w:cs="Arial"/>
+          <w:color w:val="000000"/>
+          <w:sz w:val="29"/>
+          <w:szCs w:val="29"/>
+          <w:lang w:eastAsia="en-IE"/>
+        </w:rPr>
+        <w:t xml:space="preserve"> </w:t>
+      </w:r>
+      <w:r>
+        <w:rPr>
+          <w:rFonts w:ascii="Arial" w:eastAsia="Times New Roman" w:hAnsi="Arial" w:cs="Arial"/>
+          <w:color w:val="92D050"/>
+          <w:sz w:val="29"/>
+          <w:szCs w:val="29"/>
+          <w:lang w:eastAsia="en-IE"/>
+        </w:rPr>
+        <w:t>Done</w:t>
+      </w:r>
+    </w:p>
+    <w:p>
+      <w:pPr>
+        <w:rPr>
+          <w:rFonts w:cs="Arial"/>
+          <w:shd w:val="clear" w:color="auto" w:fill="FFFFFF"/>
+        </w:rPr>
+      </w:pPr>
     </w:p>
     <w:p>
       <w:pPr>
@@ -912,6 +1720,130 @@
     </w:sectPr>
   </w:body>
 </w:document>
+</file>
+
+<file path=word/numbering.xml><?xml version="1.0" encoding="utf-8"?>
+<w:numbering xmlns:wpc="http://schemas.microsoft.com/office/word/2010/wordprocessingCanvas" xmlns:mc="http://schemas.openxmlformats.org/markup-compatibility/2006" xmlns:o="urn:schemas-microsoft-com:office:office" xmlns:r="http://schemas.openxmlformats.org/officeDocument/2006/relationships" xmlns:m="http://schemas.openxmlformats.org/officeDocument/2006/math" xmlns:v="urn:schemas-microsoft-com:vml" xmlns:wp14="http://schemas.microsoft.com/office/word/2010/wordprocessingDrawing" xmlns:wp="http://schemas.openxmlformats.org/drawingml/2006/wordprocessingDrawing" xmlns:w10="urn:schemas-microsoft-com:office:word" xmlns:w="http://schemas.openxmlformats.org/wordprocessingml/2006/main" xmlns:w14="http://schemas.microsoft.com/office/word/2010/wordml" xmlns:wpg="http://schemas.microsoft.com/office/word/2010/wordprocessingGroup" xmlns:wpi="http://schemas.microsoft.com/office/word/2010/wordprocessingInk" xmlns:wne="http://schemas.microsoft.com/office/word/2006/wordml" xmlns:wps="http://schemas.microsoft.com/office/word/2010/wordprocessingShape" mc:Ignorable="w14 wp14">
+  <w:abstractNum w:abstractNumId="0">
+    <w:nsid w:val="0B491BF8"/>
+    <w:multiLevelType w:val="multilevel"/>
+    <w:tmpl w:val="33CA3E7A"/>
+    <w:lvl w:ilvl="0">
+      <w:start w:val="1"/>
+      <w:numFmt w:val="decimal"/>
+      <w:lvlText w:val="%1."/>
+      <w:lvlJc w:val="left"/>
+      <w:pPr>
+        <w:tabs>
+          <w:tab w:val="num" w:pos="786"/>
+        </w:tabs>
+        <w:ind w:left="786" w:hanging="360"/>
+      </w:pPr>
+      <w:rPr>
+        <w:color w:val="auto"/>
+      </w:rPr>
+    </w:lvl>
+    <w:lvl w:ilvl="1" w:tentative="1">
+      <w:start w:val="1"/>
+      <w:numFmt w:val="decimal"/>
+      <w:lvlText w:val="%2."/>
+      <w:lvlJc w:val="left"/>
+      <w:pPr>
+        <w:tabs>
+          <w:tab w:val="num" w:pos="1440"/>
+        </w:tabs>
+        <w:ind w:left="1440" w:hanging="360"/>
+      </w:pPr>
+    </w:lvl>
+    <w:lvl w:ilvl="2" w:tentative="1">
+      <w:start w:val="1"/>
+      <w:numFmt w:val="decimal"/>
+      <w:lvlText w:val="%3."/>
+      <w:lvlJc w:val="left"/>
+      <w:pPr>
+        <w:tabs>
+          <w:tab w:val="num" w:pos="2160"/>
+        </w:tabs>
+        <w:ind w:left="2160" w:hanging="360"/>
+      </w:pPr>
+    </w:lvl>
+    <w:lvl w:ilvl="3" w:tentative="1">
+      <w:start w:val="1"/>
+      <w:numFmt w:val="decimal"/>
+      <w:lvlText w:val="%4."/>
+      <w:lvlJc w:val="left"/>
+      <w:pPr>
+        <w:tabs>
+          <w:tab w:val="num" w:pos="2880"/>
+        </w:tabs>
+        <w:ind w:left="2880" w:hanging="360"/>
+      </w:pPr>
+    </w:lvl>
+    <w:lvl w:ilvl="4" w:tentative="1">
+      <w:start w:val="1"/>
+      <w:numFmt w:val="decimal"/>
+      <w:lvlText w:val="%5."/>
+      <w:lvlJc w:val="left"/>
+      <w:pPr>
+        <w:tabs>
+          <w:tab w:val="num" w:pos="3600"/>
+        </w:tabs>
+        <w:ind w:left="3600" w:hanging="360"/>
+      </w:pPr>
+    </w:lvl>
+    <w:lvl w:ilvl="5" w:tentative="1">
+      <w:start w:val="1"/>
+      <w:numFmt w:val="decimal"/>
+      <w:lvlText w:val="%6."/>
+      <w:lvlJc w:val="left"/>
+      <w:pPr>
+        <w:tabs>
+          <w:tab w:val="num" w:pos="4320"/>
+        </w:tabs>
+        <w:ind w:left="4320" w:hanging="360"/>
+      </w:pPr>
+    </w:lvl>
+    <w:lvl w:ilvl="6" w:tentative="1">
+      <w:start w:val="1"/>
+      <w:numFmt w:val="decimal"/>
+      <w:lvlText w:val="%7."/>
+      <w:lvlJc w:val="left"/>
+      <w:pPr>
+        <w:tabs>
+          <w:tab w:val="num" w:pos="5040"/>
+        </w:tabs>
+        <w:ind w:left="5040" w:hanging="360"/>
+      </w:pPr>
+    </w:lvl>
+    <w:lvl w:ilvl="7" w:tentative="1">
+      <w:start w:val="1"/>
+      <w:numFmt w:val="decimal"/>
+      <w:lvlText w:val="%8."/>
+      <w:lvlJc w:val="left"/>
+      <w:pPr>
+        <w:tabs>
+          <w:tab w:val="num" w:pos="5760"/>
+        </w:tabs>
+        <w:ind w:left="5760" w:hanging="360"/>
+      </w:pPr>
+    </w:lvl>
+    <w:lvl w:ilvl="8" w:tentative="1">
+      <w:start w:val="1"/>
+      <w:numFmt w:val="decimal"/>
+      <w:lvlText w:val="%9."/>
+      <w:lvlJc w:val="left"/>
+      <w:pPr>
+        <w:tabs>
+          <w:tab w:val="num" w:pos="6480"/>
+        </w:tabs>
+        <w:ind w:left="6480" w:hanging="360"/>
+      </w:pPr>
+    </w:lvl>
+  </w:abstractNum>
+  <w:num w:numId="1">
+    <w:abstractNumId w:val="0"/>
+  </w:num>
+</w:numbering>
 </file>
 
 <file path=word/styles.xml><?xml version="1.0" encoding="utf-8"?>
@@ -1106,6 +2038,23 @@
     <w:basedOn w:val="DefaultParagraphFont"/>
     <w:rsid w:val="00C87AA5"/>
   </w:style>
+  <w:style w:type="paragraph" w:styleId="NormalWeb">
+    <w:name w:val="Normal (Web)"/>
+    <w:basedOn w:val="Normal"/>
+    <w:uiPriority w:val="99"/>
+    <w:semiHidden/>
+    <w:unhideWhenUsed/>
+    <w:rsid w:val="00E503C6"/>
+    <w:pPr>
+      <w:spacing w:before="100" w:beforeAutospacing="1" w:after="100" w:afterAutospacing="1" w:line="240" w:lineRule="auto"/>
+    </w:pPr>
+    <w:rPr>
+      <w:rFonts w:ascii="Times New Roman" w:eastAsia="Times New Roman" w:hAnsi="Times New Roman" w:cs="Times New Roman"/>
+      <w:sz w:val="24"/>
+      <w:szCs w:val="24"/>
+      <w:lang w:eastAsia="en-IE"/>
+    </w:rPr>
+  </w:style>
 </w:styles>
 </file>
 
@@ -1300,6 +2249,23 @@
     <w:name w:val="apple-converted-space"/>
     <w:basedOn w:val="DefaultParagraphFont"/>
     <w:rsid w:val="00C87AA5"/>
+  </w:style>
+  <w:style w:type="paragraph" w:styleId="NormalWeb">
+    <w:name w:val="Normal (Web)"/>
+    <w:basedOn w:val="Normal"/>
+    <w:uiPriority w:val="99"/>
+    <w:semiHidden/>
+    <w:unhideWhenUsed/>
+    <w:rsid w:val="00E503C6"/>
+    <w:pPr>
+      <w:spacing w:before="100" w:beforeAutospacing="1" w:after="100" w:afterAutospacing="1" w:line="240" w:lineRule="auto"/>
+    </w:pPr>
+    <w:rPr>
+      <w:rFonts w:ascii="Times New Roman" w:eastAsia="Times New Roman" w:hAnsi="Times New Roman" w:cs="Times New Roman"/>
+      <w:sz w:val="24"/>
+      <w:szCs w:val="24"/>
+      <w:lang w:eastAsia="en-IE"/>
+    </w:rPr>
   </w:style>
 </w:styles>
 </file>

</xml_diff>